<commit_message>
About page ready for proofreading
</commit_message>
<xml_diff>
--- a/Documentation/Methodocracy FAQ.docx
+++ b/Documentation/Methodocracy FAQ.docx
@@ -19,87 +19,13 @@
           <w:sz w:val="46"/>
           <w:rtl w:val="0"/>
         </w:rPr>
-        <w:t xml:space="preserve">Is this About or FAQ?</w:t>
+        <w:t xml:space="preserve">About Methodocracy.org</w:t>
       </w:r>
     </w:p>
     <w:p>
       <w:pPr>
         <w:contextualSpacing w:val="0"/>
         <w:rPr/>
-      </w:pPr>
-      <w:r>
-        <w:rPr>
-          <w:rtl w:val="0"/>
-        </w:rPr>
-      </w:r>
-    </w:p>
-    <w:p>
-      <w:pPr>
-        <w:widowControl w:val="0"/>
-        <w:contextualSpacing w:val="0"/>
-      </w:pPr>
-      <w:r>
-        <w:rPr>
-          <w:rtl w:val="0"/>
-        </w:rPr>
-        <w:t xml:space="preserve">This html file is here to provide a place to document all information that pertains to this project. This file has an auto generating TOC that shows to the right of this text. To use it all you must do is title your section with a h3 tag with a unique id name. The TOC will be generated every refresh so it will capture all changes/edits to the h3 titles with id's.</w:t>
-      </w:r>
-      <w:r>
-        <w:rPr>
-          <w:rtl w:val="0"/>
-        </w:rPr>
-      </w:r>
-    </w:p>
-    <w:p>
-      <w:pPr>
-        <w:widowControl w:val="0"/>
-        <w:contextualSpacing w:val="0"/>
-      </w:pPr>
-      <w:r>
-        <w:rPr>
-          <w:rtl w:val="0"/>
-        </w:rPr>
-      </w:r>
-    </w:p>
-    <w:p>
-      <w:pPr>
-        <w:widowControl w:val="0"/>
-        <w:contextualSpacing w:val="0"/>
-      </w:pPr>
-      <w:r>
-        <w:rPr>
-          <w:rtl w:val="0"/>
-        </w:rPr>
-        <w:t xml:space="preserve">(^Zach: Auto TOC or expandable sections not needed for About/FAQ page)</w:t>
-      </w:r>
-    </w:p>
-    <w:p>
-      <w:pPr>
-        <w:widowControl w:val="0"/>
-        <w:contextualSpacing w:val="0"/>
-      </w:pPr>
-      <w:r>
-        <w:rPr>
-          <w:rtl w:val="0"/>
-        </w:rPr>
-      </w:r>
-    </w:p>
-    <w:p>
-      <w:pPr>
-        <w:widowControl w:val="0"/>
-        <w:contextualSpacing w:val="0"/>
-      </w:pPr>
-      <w:r>
-        <w:rPr>
-          <w:rtl w:val="0"/>
-        </w:rPr>
-        <w:t xml:space="preserve">(Zach: include comment below into the html file)</w:t>
-      </w:r>
-    </w:p>
-    <w:p>
-      <w:pPr>
-        <w:widowControl w:val="0"/>
-        <w:contextualSpacing w:val="0"/>
       </w:pPr>
       <w:r>
         <w:rPr>
@@ -144,6 +70,7 @@
         <w:widowControl w:val="0"/>
         <w:spacing w:lineRule="auto" w:after="80" w:before="280"/>
         <w:contextualSpacing w:val="0"/>
+        <w:rPr/>
       </w:pPr>
       <w:bookmarkStart w:id="1" w:colFirst="0" w:name="h.k28pawc38p6j" w:colLast="0"/>
       <w:bookmarkEnd w:id="1"/>
@@ -193,7 +120,7 @@
         <w:rPr>
           <w:rtl w:val="0"/>
         </w:rPr>
-        <w:t xml:space="preserve">Methodocracy.org is a website that applies the scientific method and other methods to arguably every subject. Any individual can use Methodocracy.org, but there are systems in place that ensure only the most meritable arguments hold the most weight.</w:t>
+        <w:t xml:space="preserve">Methodocracy.org is a website that applies the scientific method and other methods to arguably every subject.</w:t>
       </w:r>
       <w:r>
         <w:rPr>
@@ -255,7 +182,7 @@
         <w:rPr>
           <w:rtl w:val="0"/>
         </w:rPr>
-        <w:t xml:space="preserve">Methodocracy.org attempts to create an environment with many possible purposes of use (needs rework). It’s simply a process for society to use for various goals. However, there are several purposes that have been enumerated.</w:t>
+        <w:t xml:space="preserve">Methodocracy.org is simply a process, it can be used for a multitude of goals. Here are several purposes that have been enumerated:</w:t>
       </w:r>
     </w:p>
     <w:p>
@@ -270,7 +197,7 @@
         <w:rPr>
           <w:rtl w:val="0"/>
         </w:rPr>
-        <w:t xml:space="preserve">Possible Purposes:</w:t>
+        <w:t xml:space="preserve">Possible Purposes</w:t>
       </w:r>
     </w:p>
     <w:p>
@@ -308,7 +235,7 @@
         <w:rPr>
           <w:rtl w:val="0"/>
         </w:rPr>
-        <w:t xml:space="preserve"> Methodocracy.org could be used to determine the best ways to govern society or regions of society. The process attempts to delegitimize opinions and instead value evidence. Through this process, the website can improve society relative to its current state. This purpose was actually the driving force behind Methodocracy.org’s inception, but the project’s goals have since been expanded.</w:t>
+        <w:t xml:space="preserve"> Methodocracy.org could be used to determine the best ways to govern society or regions of society. The process attempts to delegitimize opinions and value evidence, instead. Through this process, the website can improve society relative to its current state. This purpose was actually the driving force behind Methodocracy.org’s inception, but the project’s goals have since been expanded.</w:t>
       </w:r>
     </w:p>
     <w:p>
@@ -335,7 +262,7 @@
         <w:rPr>
           <w:rtl w:val="0"/>
         </w:rPr>
-        <w:t xml:space="preserve">Methodocracy.org attempts to privide an alternative medium for the advancement of academic fields. The website’s goal is to increase its quality and efficiency to a level that makes this alternative more attractive. With the notion that everything can fall under an academic field, Methodocracy.org attempts to be the central location for the advancement of all knowledge.</w:t>
+        <w:t xml:space="preserve">Methodocracy.org attempts to privide an alternative medium for the advancement of academic fields. The website’s goal is to increase its quality and efficiency to a level that makes this alternative more attractive than the status quo. With the notion that everything can fall under an academic field, Methodocracy.org attempts to be the central location for the advancement of all knowledge.</w:t>
       </w:r>
     </w:p>
     <w:p>
@@ -362,7 +289,7 @@
         <w:rPr>
           <w:rtl w:val="0"/>
         </w:rPr>
-        <w:t xml:space="preserve"> Although whether or not Methodocracy.org can house all knowledge is debatable, the website attempts to store every piece of information so that it can be improved upon. Wikipedia already accomplishes this task pretty well, but Methodocracy.org needs to store its own version of information so that it can be manipulated within Methodocracy.org.</w:t>
+        <w:t xml:space="preserve"> Although whether or not Methodocracy.org can house all knowledge is debatable, the website attempts to store every piece of information so that it can be improved upon. Wikipedia already accomplishes this task pretty well, but Methodocracy.org needs to store its own version of information so that it can be manipulated within the site.</w:t>
       </w:r>
     </w:p>
     <w:p>
@@ -461,38 +388,13 @@
         <w:rPr>
           <w:rtl w:val="0"/>
         </w:rPr>
-        <w:t xml:space="preserve">. The merit of input also affects its visibility. </w:t>
-      </w:r>
-    </w:p>
-    <w:p>
-      <w:pPr>
-        <w:keepNext w:val="0"/>
-        <w:keepLines w:val="0"/>
-        <w:widowControl w:val="0"/>
-        <w:spacing w:lineRule="auto" w:before="0"/>
-        <w:contextualSpacing w:val="0"/>
-      </w:pPr>
-      <w:r>
-        <w:rPr>
-          <w:rtl w:val="0"/>
-        </w:rPr>
-      </w:r>
-    </w:p>
-    <w:p>
-      <w:pPr>
-        <w:contextualSpacing w:val="0"/>
-      </w:pPr>
-      <w:r>
-        <w:rPr>
-          <w:rtl w:val="0"/>
-        </w:rPr>
-        <w:t xml:space="preserve">&lt;!--Credential system needs to be debated on: (There will be a </w:t>
-      </w:r>
-      <w:r>
-        <w:rPr>
-          <w:rtl w:val="0"/>
-        </w:rPr>
-        <w:t xml:space="preserve">credential system put into place that requires you to have credentials in order to perform certain actions. These credentials would be earned through a built-in education and testing system.)--&gt;</w:t>
+        <w:t xml:space="preserve">. The merit of input also affects its visibility. There will be a </w:t>
+      </w:r>
+      <w:r>
+        <w:rPr>
+          <w:rtl w:val="0"/>
+        </w:rPr>
+        <w:t xml:space="preserve">credential system put into place that requires users to have credentials in order to perform certain actions. These credentials would be earned through a built-in education and testing system.</w:t>
       </w:r>
       <w:r>
         <w:rPr>
@@ -585,7 +487,7 @@
         <w:rPr>
           <w:rtl w:val="0"/>
         </w:rPr>
-        <w:t xml:space="preserve"> (I still think individual is the only thing needed. Bodies exclude AI, and you cannot have an entity without individuals) Methodocracy.org is only a suggestive force to be executed by seperate social entities or seperate indiviuals. There should always be logical and ethical barriers between the content of Methodocracy.org and the behavior of society. It must be recognized that this website carries some Orwellian dangers, and proper precautions should be taken. However, it is probable that the proper precautions will be taken, and that society will benefit.</w:t>
+        <w:t xml:space="preserve"> Methodocracy.org is only a suggestive force to be executed by seperate social entities or seperate indiviuals. There should always be logical and ethical barriers between the content of Methodocracy.org and the behavior of society. It must be recognized that this website carries some Orwellian dangers, and proper precautions should be taken. However, it is probable that the proper precautions will be taken, and that society will benefit.</w:t>
       </w:r>
     </w:p>
     <w:p>
@@ -629,7 +531,7 @@
         <w:rPr>
           <w:rtl w:val="0"/>
         </w:rPr>
-        <w:t xml:space="preserve">Unethical arguments may hold higher merit than they should at certain points in time. This is because it takes time for other users to recognize the argument as unethical, then provide evidence supporting its unethicality. Because of this, it must be realized that Methodocracy.org does not always hold the best answer. </w:t>
+        <w:t xml:space="preserve">Unethical arguments may hold higher merit than they should at certain points in time. This is because it takes time for other users to recognize the entry as unethical, then provide evidence supporting its unethicality. Because of this, it must be realized that Methodocracy.org does not always hold the best answer. </w:t>
       </w:r>
     </w:p>
     <w:p>
@@ -684,7 +586,7 @@
         <w:rPr>
           <w:rtl w:val="0"/>
         </w:rPr>
-        <w:t xml:space="preserve">All of the systems in Methodocracy.org are put under its own method.</w:t>
+        <w:t xml:space="preserve">All of the systems in Methodocracy.org are put under its own method. (anything to add here?)</w:t>
       </w:r>
     </w:p>
     <w:p>
@@ -741,7 +643,7 @@
         <w:rPr>
           <w:rtl w:val="0"/>
         </w:rPr>
-        <w:t xml:space="preserve">Most of Methodocracy.org’s code and data is open sourced. Visit our (link)GitHub(link) project to view the project’s files. If you would like to edit any part of the code, simply fork the project. You can use this edited version of the website for your own purposes (link)(restrictions apply)(link), or you can request that your edits be pulled into the main development branch. Some code and data is hidden for security purposes, or possibly if overwhelming evidence shows that hiding the code/data has a positive psychological effect.</w:t>
+        <w:t xml:space="preserve">Most of Methodocracy.org’s code and data is open sourced. Visit our (link)GitHub(link) project to view the project’s files. If you would like to edit any part of the code, simply fork the project. You can use this edited version of the website for your own purposes (link)(restrictions apply)(link), or you can request that your edits be pulled and merged into the main development branch. Some code and data is hidden for security purposes, or possibly if overwhelming evidence shows that hiding the code/data has a positive psychological effect.</w:t>
       </w:r>
       <w:r>
         <w:rPr>

</xml_diff>